<commit_message>
Final updates for Inspection
Remove notes
Move fail grid into self cert letter
</commit_message>
<xml_diff>
--- a/y_Insp2_PHA_InspLetters_Fail.docx
+++ b/y_Insp2_PHA_InspLetters_Fail.docx
@@ -13,20 +13,20 @@
           <w:szCs w:val="20"/>
         </w:rPr>
       </w:pPr>
-    </w:p>
-    <w:p>
-      <w:pPr>
-        <w:spacing w:after="0" w:line="240" w:lineRule="auto"/>
-        <w:rPr>
-          <w:rFonts w:ascii="Tahoma" w:hAnsi="Tahoma" w:cs="Tahoma"/>
-          <w:noProof/>
-          <w:color w:val="000000" w:themeColor="text1"/>
-          <w:sz w:val="20"/>
-          <w:szCs w:val="20"/>
-        </w:rPr>
-      </w:pPr>
       <w:bookmarkStart w:id="0" w:name="_GoBack"/>
       <w:bookmarkEnd w:id="0"/>
+    </w:p>
+    <w:p>
+      <w:pPr>
+        <w:spacing w:after="0" w:line="240" w:lineRule="auto"/>
+        <w:rPr>
+          <w:rFonts w:ascii="Tahoma" w:hAnsi="Tahoma" w:cs="Tahoma"/>
+          <w:noProof/>
+          <w:color w:val="000000" w:themeColor="text1"/>
+          <w:sz w:val="20"/>
+          <w:szCs w:val="20"/>
+        </w:rPr>
+      </w:pPr>
     </w:p>
     <w:p>
       <w:pPr>
@@ -1440,10 +1440,10 @@
       </w:r>
     </w:p>
     <w:sectPr>
-      <w:headerReference w:type="default" r:id="rId8"/>
-      <w:footerReference w:type="default" r:id="rId9"/>
+      <w:headerReference w:type="default" r:id="rId9"/>
+      <w:footerReference w:type="default" r:id="rId10"/>
       <w:pgSz w:w="12240" w:h="15840"/>
-      <w:pgMar w:top="1440" w:right="1440" w:bottom="1440" w:left="1440" w:header="720" w:footer="720" w:gutter="0"/>
+      <w:pgMar w:top="720" w:right="720" w:bottom="720" w:left="720" w:header="288" w:footer="288" w:gutter="0"/>
       <w:cols w:space="720"/>
       <w:docGrid w:linePitch="360"/>
     </w:sectPr>
@@ -1510,7 +1510,7 @@
       <mc:AlternateContent>
         <mc:Choice Requires="wps">
           <w:drawing>
-            <wp:anchor distT="0" distB="0" distL="114300" distR="114300" simplePos="0" relativeHeight="251659264" behindDoc="0" locked="0" layoutInCell="1" allowOverlap="1" wp14:anchorId="5C0B8C61" wp14:editId="42154A18">
+            <wp:anchor distT="0" distB="0" distL="114300" distR="114300" simplePos="0" relativeHeight="251659264" behindDoc="0" locked="0" layoutInCell="1" allowOverlap="1" wp14:anchorId="4573DDBA" wp14:editId="090E020A">
               <wp:simplePos x="0" y="0"/>
               <wp:positionH relativeFrom="margin">
                 <wp:align>center</wp:align>
@@ -2162,7 +2162,7 @@
         <w:tab w:val="right" w:pos="6300"/>
       </w:tabs>
       <w:spacing w:after="0" w:line="240" w:lineRule="auto"/>
-      <w:ind w:left="-1440"/>
+      <w:ind w:left="-720"/>
       <w:jc w:val="center"/>
       <w:rPr>
         <w:rFonts w:ascii="Calibri" w:eastAsia="Calibri" w:hAnsi="Calibri" w:cs="Times New Roman"/>
@@ -3742,4 +3742,16 @@
   <a:objectDefaults/>
   <a:extraClrSchemeLst/>
 </a:theme>
+</file>
+
+<file path=customXml/item1.xml><?xml version="1.0" encoding="utf-8"?>
+<b:Sources xmlns:b="http://schemas.openxmlformats.org/officeDocument/2006/bibliography" xmlns="http://schemas.openxmlformats.org/officeDocument/2006/bibliography" SelectedStyle="\APA.XSL" StyleName="APA"/>
+</file>
+
+<file path=customXml/itemProps1.xml><?xml version="1.0" encoding="utf-8"?>
+<ds:datastoreItem xmlns:ds="http://schemas.openxmlformats.org/officeDocument/2006/customXml" ds:itemID="{CBF3F9FE-B728-436D-9594-1CE115365B92}">
+  <ds:schemaRefs>
+    <ds:schemaRef ds:uri="http://schemas.openxmlformats.org/officeDocument/2006/bibliography"/>
+  </ds:schemaRefs>
+</ds:datastoreItem>
 </file>
</xml_diff>

<commit_message>
Adjust letter margins, final recert updates
</commit_message>
<xml_diff>
--- a/y_Insp2_PHA_InspLetters_Fail.docx
+++ b/y_Insp2_PHA_InspLetters_Fail.docx
@@ -2,32 +2,8 @@
 <file path=word/document.xml><?xml version="1.0" encoding="utf-8"?>
 <w:document xmlns:wpc="http://schemas.microsoft.com/office/word/2010/wordprocessingCanvas" xmlns:mc="http://schemas.openxmlformats.org/markup-compatibility/2006" xmlns:o="urn:schemas-microsoft-com:office:office" xmlns:r="http://schemas.openxmlformats.org/officeDocument/2006/relationships" xmlns:m="http://schemas.openxmlformats.org/officeDocument/2006/math" xmlns:v="urn:schemas-microsoft-com:vml" xmlns:wp14="http://schemas.microsoft.com/office/word/2010/wordprocessingDrawing" xmlns:wp="http://schemas.openxmlformats.org/drawingml/2006/wordprocessingDrawing" xmlns:w10="urn:schemas-microsoft-com:office:word" xmlns:w="http://schemas.openxmlformats.org/wordprocessingml/2006/main" xmlns:w14="http://schemas.microsoft.com/office/word/2010/wordml" xmlns:wpg="http://schemas.microsoft.com/office/word/2010/wordprocessingGroup" xmlns:wpi="http://schemas.microsoft.com/office/word/2010/wordprocessingInk" xmlns:wne="http://schemas.microsoft.com/office/word/2006/wordml" xmlns:wps="http://schemas.microsoft.com/office/word/2010/wordprocessingShape" mc:Ignorable="w14 wp14">
   <w:body>
-    <w:p>
-      <w:pPr>
-        <w:spacing w:after="0" w:line="240" w:lineRule="auto"/>
-        <w:rPr>
-          <w:rFonts w:ascii="Tahoma" w:hAnsi="Tahoma" w:cs="Tahoma"/>
-          <w:noProof/>
-          <w:color w:val="000000" w:themeColor="text1"/>
-          <w:sz w:val="20"/>
-          <w:szCs w:val="20"/>
-        </w:rPr>
-      </w:pPr>
-      <w:bookmarkStart w:id="0" w:name="_GoBack"/>
-      <w:bookmarkEnd w:id="0"/>
-    </w:p>
-    <w:p>
-      <w:pPr>
-        <w:spacing w:after="0" w:line="240" w:lineRule="auto"/>
-        <w:rPr>
-          <w:rFonts w:ascii="Tahoma" w:hAnsi="Tahoma" w:cs="Tahoma"/>
-          <w:noProof/>
-          <w:color w:val="000000" w:themeColor="text1"/>
-          <w:sz w:val="20"/>
-          <w:szCs w:val="20"/>
-        </w:rPr>
-      </w:pPr>
-    </w:p>
+    <w:bookmarkStart w:id="0" w:name="_GoBack"/>
+    <w:bookmarkEnd w:id="0"/>
     <w:p>
       <w:pPr>
         <w:spacing w:after="0" w:line="240" w:lineRule="auto"/>
@@ -1443,7 +1419,7 @@
       <w:headerReference w:type="default" r:id="rId9"/>
       <w:footerReference w:type="default" r:id="rId10"/>
       <w:pgSz w:w="12240" w:h="15840"/>
-      <w:pgMar w:top="720" w:right="720" w:bottom="720" w:left="720" w:header="288" w:footer="288" w:gutter="0"/>
+      <w:pgMar w:top="432" w:right="720" w:bottom="720" w:left="720" w:header="0" w:footer="288" w:gutter="0"/>
       <w:cols w:space="720"/>
       <w:docGrid w:linePitch="360"/>
     </w:sectPr>
@@ -1510,7 +1486,7 @@
       <mc:AlternateContent>
         <mc:Choice Requires="wps">
           <w:drawing>
-            <wp:anchor distT="0" distB="0" distL="114300" distR="114300" simplePos="0" relativeHeight="251659264" behindDoc="0" locked="0" layoutInCell="1" allowOverlap="1" wp14:anchorId="4573DDBA" wp14:editId="090E020A">
+            <wp:anchor distT="0" distB="0" distL="114300" distR="114300" simplePos="0" relativeHeight="251659264" behindDoc="0" locked="0" layoutInCell="1" allowOverlap="1" wp14:anchorId="43F7102B" wp14:editId="78340F52">
               <wp:simplePos x="0" y="0"/>
               <wp:positionH relativeFrom="margin">
                 <wp:align>center</wp:align>
@@ -3749,7 +3725,7 @@
 </file>
 
 <file path=customXml/itemProps1.xml><?xml version="1.0" encoding="utf-8"?>
-<ds:datastoreItem xmlns:ds="http://schemas.openxmlformats.org/officeDocument/2006/customXml" ds:itemID="{CBF3F9FE-B728-436D-9594-1CE115365B92}">
+<ds:datastoreItem xmlns:ds="http://schemas.openxmlformats.org/officeDocument/2006/customXml" ds:itemID="{91C96353-214A-4055-9BD4-96E5DB495CC9}">
   <ds:schemaRefs>
     <ds:schemaRef ds:uri="http://schemas.openxmlformats.org/officeDocument/2006/bibliography"/>
   </ds:schemaRefs>

</xml_diff>